<commit_message>
Memory management in java.
</commit_message>
<xml_diff>
--- a/InterviewQuestions/InterviewQuestions.docx
+++ b/InterviewQuestions/InterviewQuestions.docx
@@ -7,10 +7,7 @@
         <w:pStyle w:val="Heading1"/>
       </w:pPr>
       <w:r>
-        <w:t>Java</w:t>
-      </w:r>
-      <w:r>
-        <w:t xml:space="preserve"> General Questions</w:t>
+        <w:t>Java General Questions</w:t>
       </w:r>
     </w:p>
     <w:p>
@@ -35,290 +32,318 @@
       <w:r>
         <w:t>Wha is garbage collector in java?</w:t>
       </w:r>
-    </w:p>
-    <w:p>
-      <w:pPr>
-        <w:pStyle w:val="ListParagraph"/>
-      </w:pPr>
-      <w:r>
-        <w:t>Hibernate is an object-relational mapping (ORM) library for the Java language, providing a framework for mapping an object-oriented domain model to a traditional relational database</w:t>
-      </w:r>
-    </w:p>
-    <w:p>
-      <w:pPr>
-        <w:pStyle w:val="ListParagraph"/>
-      </w:pPr>
-      <w:r>
-        <w:t>Hibernate facilitates the storage and retrieval of Java domain objects via Object/Relational Mapping.</w:t>
-      </w:r>
-    </w:p>
-    <w:p>
-      <w:pPr>
-        <w:pStyle w:val="ListParagraph"/>
-      </w:pPr>
-      <w:r>
-        <w:t>http://javabeginnerstutorial.com/hibernate/hibernate-framework-basic/</w:t>
-      </w:r>
-    </w:p>
-    <w:p/>
-    <w:p>
-      <w:pPr>
-        <w:pBdr>
-          <w:bottom w:val="double" w:sz="6" w:space="1" w:color="auto"/>
-        </w:pBdr>
-        <w:rPr>
-          <w:sz w:val="16"/>
-          <w:szCs w:val="16"/>
-        </w:rPr>
-      </w:pPr>
-    </w:p>
-    <w:p>
-      <w:pPr>
-        <w:pStyle w:val="ListParagraph"/>
-        <w:numPr>
-          <w:ilvl w:val="0"/>
-          <w:numId w:val="1"/>
-        </w:numPr>
-      </w:pPr>
-      <w:r>
-        <w:t>W</w:t>
-      </w:r>
-      <w:r>
-        <w:t xml:space="preserve">ha is eaden space? </w:t>
-      </w:r>
-    </w:p>
-    <w:p>
-      <w:pPr>
-        <w:pStyle w:val="ListParagraph"/>
-      </w:pPr>
-    </w:p>
-    <w:p>
-      <w:pPr>
-        <w:pBdr>
-          <w:bottom w:val="double" w:sz="6" w:space="1" w:color="auto"/>
-        </w:pBdr>
-        <w:rPr>
-          <w:sz w:val="16"/>
-          <w:szCs w:val="16"/>
-        </w:rPr>
-      </w:pPr>
-    </w:p>
-    <w:p>
-      <w:pPr>
-        <w:pStyle w:val="ListParagraph"/>
-        <w:numPr>
-          <w:ilvl w:val="0"/>
-          <w:numId w:val="1"/>
-        </w:numPr>
-      </w:pPr>
-      <w:r>
-        <w:t>What is generation of garbage collector</w:t>
-      </w:r>
-      <w:r>
-        <w:t xml:space="preserve">? </w:t>
-      </w:r>
-    </w:p>
-    <w:p>
-      <w:pPr>
-        <w:pStyle w:val="ListParagraph"/>
-      </w:pPr>
-    </w:p>
-    <w:p>
-      <w:pPr>
-        <w:pBdr>
-          <w:bottom w:val="double" w:sz="6" w:space="1" w:color="auto"/>
-        </w:pBdr>
-        <w:rPr>
-          <w:sz w:val="16"/>
-          <w:szCs w:val="16"/>
-        </w:rPr>
-      </w:pPr>
-    </w:p>
-    <w:p>
-      <w:pPr>
-        <w:pStyle w:val="ListParagraph"/>
-        <w:numPr>
-          <w:ilvl w:val="0"/>
-          <w:numId w:val="1"/>
-        </w:numPr>
-      </w:pPr>
-      <w:r>
-        <w:t>W</w:t>
-      </w:r>
-      <w:r>
-        <w:t>hat is super keyword is java?</w:t>
-      </w:r>
-    </w:p>
-    <w:p>
-      <w:pPr>
-        <w:pStyle w:val="ListParagraph"/>
-      </w:pPr>
-      <w:r>
-        <w:t>Can we use super.super in java</w:t>
-      </w:r>
-    </w:p>
-    <w:p>
-      <w:pPr>
-        <w:pStyle w:val="ListParagraph"/>
-      </w:pPr>
-    </w:p>
-    <w:p>
-      <w:pPr>
-        <w:pBdr>
-          <w:bottom w:val="double" w:sz="6" w:space="1" w:color="auto"/>
-        </w:pBdr>
-        <w:rPr>
-          <w:sz w:val="16"/>
-          <w:szCs w:val="16"/>
-        </w:rPr>
-      </w:pPr>
-    </w:p>
-    <w:p>
-      <w:pPr>
-        <w:pStyle w:val="ListParagraph"/>
-        <w:numPr>
-          <w:ilvl w:val="0"/>
-          <w:numId w:val="1"/>
-        </w:numPr>
-      </w:pPr>
-      <w:r>
-        <w:t>Can we use try catch block inside try or catch block?</w:t>
-      </w:r>
-    </w:p>
-    <w:p>
-      <w:pPr>
-        <w:pBdr>
-          <w:bottom w:val="double" w:sz="6" w:space="1" w:color="auto"/>
-        </w:pBdr>
-        <w:rPr>
-          <w:sz w:val="16"/>
-          <w:szCs w:val="16"/>
-        </w:rPr>
-      </w:pPr>
-    </w:p>
-    <w:p>
-      <w:pPr>
-        <w:pStyle w:val="ListParagraph"/>
-        <w:numPr>
-          <w:ilvl w:val="0"/>
-          <w:numId w:val="1"/>
-        </w:numPr>
-      </w:pPr>
-      <w:r>
-        <w:t xml:space="preserve">Can one class extends the more than one java classes at the same time? </w:t>
-      </w:r>
-    </w:p>
-    <w:p>
-      <w:pPr>
-        <w:pStyle w:val="ListParagraph"/>
-      </w:pPr>
-    </w:p>
-    <w:p>
-      <w:pPr>
-        <w:pBdr>
-          <w:bottom w:val="double" w:sz="6" w:space="1" w:color="auto"/>
-        </w:pBdr>
-        <w:rPr>
-          <w:sz w:val="16"/>
-          <w:szCs w:val="16"/>
-        </w:rPr>
-      </w:pPr>
-    </w:p>
-    <w:p>
-      <w:pPr>
-        <w:pStyle w:val="ListParagraph"/>
-        <w:numPr>
-          <w:ilvl w:val="0"/>
-          <w:numId w:val="1"/>
-        </w:numPr>
-      </w:pPr>
-      <w:r>
-        <w:t xml:space="preserve">What is generation of garbage collector? </w:t>
-      </w:r>
-    </w:p>
-    <w:p>
-      <w:pPr>
-        <w:pBdr>
-          <w:bottom w:val="double" w:sz="6" w:space="1" w:color="auto"/>
-        </w:pBdr>
-        <w:rPr>
-          <w:sz w:val="16"/>
-          <w:szCs w:val="16"/>
-        </w:rPr>
-      </w:pPr>
-    </w:p>
-    <w:p>
-      <w:pPr>
-        <w:pStyle w:val="ListParagraph"/>
-        <w:numPr>
-          <w:ilvl w:val="0"/>
-          <w:numId w:val="1"/>
-        </w:numPr>
-      </w:pPr>
-      <w:r>
-        <w:t xml:space="preserve">Wha is eaden space? </w:t>
-      </w:r>
-    </w:p>
-    <w:p>
-      <w:pPr>
-        <w:pStyle w:val="ListParagraph"/>
-      </w:pPr>
-    </w:p>
-    <w:p>
-      <w:pPr>
-        <w:pBdr>
-          <w:bottom w:val="double" w:sz="6" w:space="1" w:color="auto"/>
-        </w:pBdr>
-        <w:rPr>
-          <w:sz w:val="16"/>
-          <w:szCs w:val="16"/>
-        </w:rPr>
-      </w:pPr>
-    </w:p>
-    <w:p>
-      <w:pPr>
-        <w:pStyle w:val="ListParagraph"/>
-        <w:numPr>
-          <w:ilvl w:val="0"/>
-          <w:numId w:val="1"/>
-        </w:numPr>
-      </w:pPr>
-      <w:r>
-        <w:t xml:space="preserve">What is generation of garbage collector? </w:t>
-      </w:r>
-    </w:p>
-    <w:p>
-      <w:pPr>
-        <w:pBdr>
-          <w:bottom w:val="double" w:sz="6" w:space="1" w:color="auto"/>
-        </w:pBdr>
-        <w:rPr>
-          <w:sz w:val="16"/>
-          <w:szCs w:val="16"/>
-        </w:rPr>
-      </w:pPr>
-    </w:p>
-    <w:p>
-      <w:pPr>
-        <w:pStyle w:val="ListParagraph"/>
-        <w:numPr>
-          <w:ilvl w:val="0"/>
-          <w:numId w:val="1"/>
-        </w:numPr>
-      </w:pPr>
-      <w:r>
-        <w:lastRenderedPageBreak/>
-        <w:t>W</w:t>
-      </w:r>
-      <w:r>
-        <w:t>ha</w:t>
-      </w:r>
-      <w:r>
-        <w:t>t</w:t>
-      </w:r>
+      <w:r>
+        <w:t xml:space="preserve"> How it works? </w:t>
+      </w:r>
+    </w:p>
+    <w:p>
+      <w:pPr>
+        <w:pStyle w:val="ListParagraph"/>
+        <w:spacing w:after="0" w:line="240" w:lineRule="auto"/>
+      </w:pPr>
       <w:bookmarkStart w:id="0" w:name="_GoBack"/>
       <w:bookmarkEnd w:id="0"/>
       <w:r>
+        <w:t>Garbage collection works by employing several GC algorithm e.g. Mark and Sweep. There are different kinds of garbage collector available in Java to collect different area of heap memory e.g. you have serial, parallel and concurrent garbage collector in Java.</w:t>
+      </w:r>
+      <w:r>
+        <w:br/>
+      </w:r>
+      <w:bookmarkStart w:id="1" w:name="more"/>
+      <w:bookmarkEnd w:id="1"/>
+      <w:r>
+        <w:br/>
+        <w:t>A new collector called G1 (Garbage first) are also introduced in JDK 1.7.  The first step to learning about GC is to understand when an object becomes eligible to garbage collection? Since JVM provides memory management, Java developers only care about creating an object, they don't care about cleaning up, that is done by the garbage collector, but it can only collect objects which have no live strong reference or it's not reachable from any thread.</w:t>
+      </w:r>
+      <w:r>
+        <w:br/>
+      </w:r>
+      <w:r>
+        <w:br/>
+        <w:t>If an object, which is supposed to be collected but still lives in memory due to unintentional strong reference then it's known as a memory leak in Java. </w:t>
+      </w:r>
+      <w:hyperlink r:id="rId7" w:tgtFrame="_blank" w:history="1">
+        <w:r>
+          <w:t>ThreadLocal variables in Java web application</w:t>
+        </w:r>
+      </w:hyperlink>
+      <w:r>
+        <w:t> can easily cause the memory leak.</w:t>
+      </w:r>
+      <w:r>
+        <w:br/>
+      </w:r>
+    </w:p>
+    <w:p>
+      <w:pPr>
+        <w:pStyle w:val="ListParagraph"/>
+      </w:pPr>
+      <w:r>
+        <w:br/>
+      </w:r>
+      <w:r>
+        <w:br/>
+      </w:r>
+    </w:p>
+    <w:p>
+      <w:pPr>
+        <w:pStyle w:val="NoSpacing"/>
+        <w:ind w:left="720"/>
+      </w:pPr>
+      <w:r>
+        <w:t>http://webcache.googleusercontent.com/search?q=cache:http://javarevisited.blogspot.com/2011/04/garbage-collection-in-java.html&amp;gws_rd=cr&amp;ei=hUNyWbS0L4Pc0ASnh6DgDA</w:t>
+      </w:r>
+    </w:p>
+    <w:p>
+      <w:pPr>
+        <w:pBdr>
+          <w:bottom w:val="double" w:sz="6" w:space="1" w:color="auto"/>
+        </w:pBdr>
+        <w:rPr>
+          <w:sz w:val="16"/>
+          <w:szCs w:val="16"/>
+        </w:rPr>
+      </w:pPr>
+    </w:p>
+    <w:p>
+      <w:pPr>
+        <w:pStyle w:val="ListParagraph"/>
+        <w:numPr>
+          <w:ilvl w:val="0"/>
+          <w:numId w:val="1"/>
+        </w:numPr>
+      </w:pPr>
+      <w:r>
+        <w:t xml:space="preserve">Wha is eaden space? </w:t>
+      </w:r>
+    </w:p>
+    <w:p>
+      <w:pPr>
+        <w:pStyle w:val="ListParagraph"/>
+      </w:pPr>
+    </w:p>
+    <w:p>
+      <w:pPr>
+        <w:pBdr>
+          <w:bottom w:val="double" w:sz="6" w:space="1" w:color="auto"/>
+        </w:pBdr>
+        <w:rPr>
+          <w:sz w:val="16"/>
+          <w:szCs w:val="16"/>
+        </w:rPr>
+      </w:pPr>
+    </w:p>
+    <w:p>
+      <w:pPr>
+        <w:pStyle w:val="ListParagraph"/>
+        <w:numPr>
+          <w:ilvl w:val="0"/>
+          <w:numId w:val="1"/>
+        </w:numPr>
+      </w:pPr>
+      <w:r>
+        <w:t xml:space="preserve">What is generation of garbage collector? </w:t>
+      </w:r>
+    </w:p>
+    <w:p>
+      <w:pPr>
+        <w:pStyle w:val="ListParagraph"/>
+      </w:pPr>
+    </w:p>
+    <w:p>
+      <w:pPr>
+        <w:pBdr>
+          <w:bottom w:val="double" w:sz="6" w:space="1" w:color="auto"/>
+        </w:pBdr>
+        <w:rPr>
+          <w:sz w:val="16"/>
+          <w:szCs w:val="16"/>
+        </w:rPr>
+      </w:pPr>
+    </w:p>
+    <w:p>
+      <w:pPr>
+        <w:pStyle w:val="ListParagraph"/>
+        <w:numPr>
+          <w:ilvl w:val="0"/>
+          <w:numId w:val="1"/>
+        </w:numPr>
+      </w:pPr>
+      <w:r>
+        <w:t>W</w:t>
+      </w:r>
+      <w:r>
+        <w:t>hat is super keyword is java?</w:t>
+      </w:r>
+    </w:p>
+    <w:p>
+      <w:pPr>
+        <w:pStyle w:val="ListParagraph"/>
+      </w:pPr>
+      <w:r>
+        <w:t>Can we use super.super in java</w:t>
+      </w:r>
+    </w:p>
+    <w:p>
+      <w:pPr>
+        <w:pStyle w:val="ListParagraph"/>
+      </w:pPr>
+    </w:p>
+    <w:p>
+      <w:pPr>
+        <w:pBdr>
+          <w:bottom w:val="double" w:sz="6" w:space="1" w:color="auto"/>
+        </w:pBdr>
+        <w:rPr>
+          <w:sz w:val="16"/>
+          <w:szCs w:val="16"/>
+        </w:rPr>
+      </w:pPr>
+    </w:p>
+    <w:p>
+      <w:pPr>
+        <w:pStyle w:val="ListParagraph"/>
+        <w:numPr>
+          <w:ilvl w:val="0"/>
+          <w:numId w:val="1"/>
+        </w:numPr>
+      </w:pPr>
+      <w:r>
+        <w:t>Can we use try catch block inside try or catch block?</w:t>
+      </w:r>
+    </w:p>
+    <w:p>
+      <w:pPr>
+        <w:pBdr>
+          <w:bottom w:val="double" w:sz="6" w:space="1" w:color="auto"/>
+        </w:pBdr>
+        <w:rPr>
+          <w:sz w:val="16"/>
+          <w:szCs w:val="16"/>
+        </w:rPr>
+      </w:pPr>
+    </w:p>
+    <w:p>
+      <w:pPr>
+        <w:pStyle w:val="ListParagraph"/>
+        <w:numPr>
+          <w:ilvl w:val="0"/>
+          <w:numId w:val="1"/>
+        </w:numPr>
+      </w:pPr>
+      <w:r>
+        <w:t xml:space="preserve">Can one class extends the more than one java classes at the same time? </w:t>
+      </w:r>
+    </w:p>
+    <w:p>
+      <w:pPr>
+        <w:pStyle w:val="ListParagraph"/>
+      </w:pPr>
+    </w:p>
+    <w:p>
+      <w:pPr>
+        <w:pBdr>
+          <w:bottom w:val="double" w:sz="6" w:space="1" w:color="auto"/>
+        </w:pBdr>
+        <w:rPr>
+          <w:sz w:val="16"/>
+          <w:szCs w:val="16"/>
+        </w:rPr>
+      </w:pPr>
+    </w:p>
+    <w:p>
+      <w:pPr>
+        <w:pStyle w:val="ListParagraph"/>
+        <w:numPr>
+          <w:ilvl w:val="0"/>
+          <w:numId w:val="1"/>
+        </w:numPr>
+      </w:pPr>
+      <w:r>
+        <w:lastRenderedPageBreak/>
+        <w:t xml:space="preserve">What is generation of garbage collector? </w:t>
+      </w:r>
+    </w:p>
+    <w:p>
+      <w:pPr>
+        <w:pBdr>
+          <w:bottom w:val="double" w:sz="6" w:space="1" w:color="auto"/>
+        </w:pBdr>
+        <w:rPr>
+          <w:sz w:val="16"/>
+          <w:szCs w:val="16"/>
+        </w:rPr>
+      </w:pPr>
+    </w:p>
+    <w:p>
+      <w:pPr>
+        <w:pStyle w:val="ListParagraph"/>
+        <w:numPr>
+          <w:ilvl w:val="0"/>
+          <w:numId w:val="1"/>
+        </w:numPr>
+      </w:pPr>
+      <w:r>
+        <w:t xml:space="preserve">Wha is eaden space? </w:t>
+      </w:r>
+    </w:p>
+    <w:p>
+      <w:pPr>
+        <w:pStyle w:val="ListParagraph"/>
+      </w:pPr>
+    </w:p>
+    <w:p>
+      <w:pPr>
+        <w:pBdr>
+          <w:bottom w:val="double" w:sz="6" w:space="1" w:color="auto"/>
+        </w:pBdr>
+        <w:rPr>
+          <w:sz w:val="16"/>
+          <w:szCs w:val="16"/>
+        </w:rPr>
+      </w:pPr>
+    </w:p>
+    <w:p>
+      <w:pPr>
+        <w:pStyle w:val="ListParagraph"/>
+        <w:numPr>
+          <w:ilvl w:val="0"/>
+          <w:numId w:val="1"/>
+        </w:numPr>
+      </w:pPr>
+      <w:r>
+        <w:t xml:space="preserve">What is generation of garbage collector? </w:t>
+      </w:r>
+    </w:p>
+    <w:p>
+      <w:pPr>
+        <w:pBdr>
+          <w:bottom w:val="double" w:sz="6" w:space="1" w:color="auto"/>
+        </w:pBdr>
+        <w:rPr>
+          <w:sz w:val="16"/>
+          <w:szCs w:val="16"/>
+        </w:rPr>
+      </w:pPr>
+    </w:p>
+    <w:p>
+      <w:pPr>
+        <w:pStyle w:val="ListParagraph"/>
+        <w:numPr>
+          <w:ilvl w:val="0"/>
+          <w:numId w:val="1"/>
+        </w:numPr>
+      </w:pPr>
+      <w:r>
+        <w:t>W</w:t>
+      </w:r>
+      <w:r>
+        <w:t>ha</w:t>
+      </w:r>
+      <w:r>
+        <w:t>t</w:t>
+      </w:r>
+      <w:r>
         <w:t xml:space="preserve"> is multiple catch block in java 8?</w:t>
       </w:r>
     </w:p>
@@ -607,12 +632,12 @@
     </w:p>
     <w:p/>
     <w:sectPr>
-      <w:headerReference w:type="even" r:id="rId7"/>
-      <w:headerReference w:type="default" r:id="rId8"/>
-      <w:footerReference w:type="even" r:id="rId9"/>
-      <w:footerReference w:type="default" r:id="rId10"/>
-      <w:headerReference w:type="first" r:id="rId11"/>
-      <w:footerReference w:type="first" r:id="rId12"/>
+      <w:headerReference w:type="even" r:id="rId8"/>
+      <w:headerReference w:type="default" r:id="rId9"/>
+      <w:footerReference w:type="even" r:id="rId10"/>
+      <w:footerReference w:type="default" r:id="rId11"/>
+      <w:headerReference w:type="first" r:id="rId12"/>
+      <w:footerReference w:type="first" r:id="rId13"/>
       <w:pgSz w:w="12240" w:h="15840"/>
       <w:pgMar w:top="1440" w:right="1440" w:bottom="1440" w:left="1440" w:header="720" w:footer="720" w:gutter="0"/>
       <w:cols w:space="720"/>
@@ -654,9 +679,9 @@
     <w:pPr>
       <w:pStyle w:val="Footer"/>
     </w:pPr>
-    <w:bookmarkStart w:id="1" w:name="DocumentMarkings1FooterEvenPages"/>
+    <w:bookmarkStart w:id="2" w:name="DocumentMarkings1FooterEvenPages"/>
   </w:p>
-  <w:bookmarkEnd w:id="1"/>
+  <w:bookmarkEnd w:id="2"/>
   <w:p>
     <w:pPr>
       <w:pStyle w:val="Footer"/>
@@ -676,9 +701,9 @@
     <w:pPr>
       <w:pStyle w:val="Footer"/>
     </w:pPr>
-    <w:bookmarkStart w:id="2" w:name="DocumentMarkings1FooterPrimary"/>
+    <w:bookmarkStart w:id="3" w:name="DocumentMarkings1FooterPrimary"/>
   </w:p>
-  <w:bookmarkEnd w:id="2"/>
+  <w:bookmarkEnd w:id="3"/>
   <w:p>
     <w:pPr>
       <w:pStyle w:val="Footer"/>
@@ -693,9 +718,9 @@
     <w:pPr>
       <w:pStyle w:val="Footer"/>
     </w:pPr>
-    <w:bookmarkStart w:id="3" w:name="DocumentMarkings1FooterFirstPage"/>
+    <w:bookmarkStart w:id="4" w:name="DocumentMarkings1FooterFirstPage"/>
   </w:p>
-  <w:bookmarkEnd w:id="3"/>
+  <w:bookmarkEnd w:id="4"/>
   <w:p>
     <w:pPr>
       <w:pStyle w:val="Footer"/>
@@ -1396,6 +1421,32 @@
       <w:contextualSpacing/>
     </w:pPr>
   </w:style>
+  <w:style w:type="paragraph" w:styleId="NoSpacing">
+    <w:name w:val="No Spacing"/>
+    <w:uiPriority w:val="1"/>
+    <w:qFormat/>
+    <w:rsid w:val="008B7C8B"/>
+    <w:pPr>
+      <w:spacing w:after="0" w:line="240" w:lineRule="auto"/>
+    </w:pPr>
+  </w:style>
+  <w:style w:type="character" w:customStyle="1" w:styleId="vm-hook">
+    <w:name w:val="vm-hook"/>
+    <w:basedOn w:val="DefaultParagraphFont"/>
+    <w:rsid w:val="00FC4B3E"/>
+  </w:style>
+  <w:style w:type="character" w:styleId="Hyperlink">
+    <w:name w:val="Hyperlink"/>
+    <w:basedOn w:val="DefaultParagraphFont"/>
+    <w:uiPriority w:val="99"/>
+    <w:semiHidden/>
+    <w:unhideWhenUsed/>
+    <w:rsid w:val="00FC4B3E"/>
+    <w:rPr>
+      <w:color w:val="0000FF"/>
+      <w:u w:val="single"/>
+    </w:rPr>
+  </w:style>
 </w:styles>
 </file>
 

</xml_diff>